<commit_message>
Debug for manifold alignment code.
</commit_message>
<xml_diff>
--- a/results.docx
+++ b/results.docx
@@ -1695,13 +1695,13 @@
         <w:tblLook w:val="04A0" w:firstRow="1" w:lastRow="0" w:firstColumn="1" w:lastColumn="0" w:noHBand="0" w:noVBand="1"/>
       </w:tblPr>
       <w:tblGrid>
-        <w:gridCol w:w="1600"/>
-        <w:gridCol w:w="1549"/>
-        <w:gridCol w:w="1483"/>
-        <w:gridCol w:w="1601"/>
-        <w:gridCol w:w="1044"/>
-        <w:gridCol w:w="978"/>
-        <w:gridCol w:w="1095"/>
+        <w:gridCol w:w="1623"/>
+        <w:gridCol w:w="1575"/>
+        <w:gridCol w:w="1512"/>
+        <w:gridCol w:w="1624"/>
+        <w:gridCol w:w="1010"/>
+        <w:gridCol w:w="947"/>
+        <w:gridCol w:w="1059"/>
       </w:tblGrid>
       <w:tr>
         <w:trPr>
@@ -1719,7 +1719,13 @@
           </w:tcPr>
           <w:p>
             <w:r>
-              <w:t>MA_dir_row0_norm</w:t>
+              <w:t>MA_dir_row0_</w:t>
+            </w:r>
+            <w:r>
+              <w:t>n</w:t>
+            </w:r>
+            <w:r>
+              <w:t>norm</w:t>
             </w:r>
           </w:p>
         </w:tc>
@@ -1729,7 +1735,13 @@
           </w:tcPr>
           <w:p>
             <w:r>
-              <w:t>MA_dir_col0_norm</w:t>
+              <w:t>MA_dir_col0_</w:t>
+            </w:r>
+            <w:r>
+              <w:t>n</w:t>
+            </w:r>
+            <w:r>
+              <w:t>norm</w:t>
             </w:r>
           </w:p>
         </w:tc>
@@ -1739,7 +1751,15 @@
           </w:tcPr>
           <w:p>
             <w:r>
-              <w:t>MA_dir_both0_norm</w:t>
+              <w:t>MA_dir_both0_</w:t>
+            </w:r>
+            <w:r>
+              <w:t>n</w:t>
+            </w:r>
+            <w:bookmarkStart w:id="0" w:name="_GoBack"/>
+            <w:bookmarkEnd w:id="0"/>
+            <w:r>
+              <w:t>norm</w:t>
             </w:r>
           </w:p>
         </w:tc>
@@ -1784,7 +1804,13 @@
           </w:tcPr>
           <w:p>
             <w:r>
-              <w:t>MA_dir_row0_norm</w:t>
+              <w:t>MA_dir_row0_</w:t>
+            </w:r>
+            <w:r>
+              <w:t>n</w:t>
+            </w:r>
+            <w:r>
+              <w:t>norm</w:t>
             </w:r>
           </w:p>
         </w:tc>
@@ -1839,7 +1865,13 @@
           </w:tcPr>
           <w:p>
             <w:r>
-              <w:t>MA_dir_col0_norm</w:t>
+              <w:t>MA_dir_col0_</w:t>
+            </w:r>
+            <w:r>
+              <w:t>n</w:t>
+            </w:r>
+            <w:r>
+              <w:t>norm</w:t>
             </w:r>
           </w:p>
         </w:tc>
@@ -1898,7 +1930,13 @@
           </w:tcPr>
           <w:p>
             <w:r>
-              <w:t>MA_dir_both0_norm</w:t>
+              <w:t>MA_dir_both0_</w:t>
+            </w:r>
+            <w:r>
+              <w:t>n</w:t>
+            </w:r>
+            <w:r>
+              <w:t>norm</w:t>
             </w:r>
           </w:p>
         </w:tc>
@@ -1993,8 +2031,6 @@
             <w:r>
               <w:t>16</w:t>
             </w:r>
-            <w:bookmarkStart w:id="0" w:name="_GoBack"/>
-            <w:bookmarkEnd w:id="0"/>
           </w:p>
         </w:tc>
         <w:tc>

</xml_diff>